<commit_message>
update WMO FOSS Guide build
</commit_message>
<xml_diff>
--- a/guide/wmo-foss-guide-DRAFT.docx
+++ b/guide/wmo-foss-guide-DRAFT.docx
@@ -230,7 +230,7 @@
         </w:tc>
       </w:tr>
     </w:tbl>
-    <w:bookmarkStart w:id="28" w:name="X1ea7cbd003469405f98a7976943980a7b23bcee"/>
+    <w:bookmarkStart w:id="29" w:name="X1ea7cbd003469405f98a7976943980a7b23bcee"/>
     <w:p>
       <w:pPr>
         <w:pStyle w:val="Heading1"/>
@@ -239,6 +239,17 @@
         <w:t xml:space="preserve">Introduction</w:t>
       </w:r>
     </w:p>
+    <w:p>
+      <w:pPr>
+        <w:numPr>
+          <w:ilvl w:val="0"/>
+          <w:numId w:val="1001"/>
+        </w:numPr>
+      </w:pPr>
+      <w:r>
+        <w:t xml:space="preserve">digital transformation via FOSS</w:t>
+      </w:r>
+    </w:p>
     <w:bookmarkStart w:id="25" w:name="Xd3eb036a852ae4abd9de591cc51a28510ade18b"/>
     <w:p>
       <w:pPr>
@@ -246,6 +257,28 @@
       </w:pPr>
       <w:r>
         <w:t xml:space="preserve">Audience</w:t>
+      </w:r>
+    </w:p>
+    <w:p>
+      <w:pPr>
+        <w:numPr>
+          <w:ilvl w:val="0"/>
+          <w:numId w:val="1002"/>
+        </w:numPr>
+      </w:pPr>
+      <w:r>
+        <w:t xml:space="preserve">decision makers</w:t>
+      </w:r>
+    </w:p>
+    <w:p>
+      <w:pPr>
+        <w:numPr>
+          <w:ilvl w:val="0"/>
+          <w:numId w:val="1002"/>
+        </w:numPr>
+      </w:pPr>
+      <w:r>
+        <w:t xml:space="preserve">developers</w:t>
       </w:r>
     </w:p>
     <w:bookmarkEnd w:id="25"/>
@@ -258,6 +291,14 @@
         <w:t xml:space="preserve">Scope</w:t>
       </w:r>
     </w:p>
+    <w:p>
+      <w:pPr>
+        <w:pStyle w:val="FirstParagraph"/>
+      </w:pPr>
+      <w:r>
+        <w:t xml:space="preserve">Living document</w:t>
+      </w:r>
+    </w:p>
     <w:bookmarkEnd w:id="26"/>
     <w:bookmarkStart w:id="27" w:name="Xca774f64942a7f7563fb94bb05ba7dab3a26d69"/>
     <w:p>
@@ -268,109 +309,688 @@
         <w:t xml:space="preserve">Background</w:t>
       </w:r>
     </w:p>
+    <w:p>
+      <w:pPr>
+        <w:numPr>
+          <w:ilvl w:val="0"/>
+          <w:numId w:val="1003"/>
+        </w:numPr>
+      </w:pPr>
+      <w:r>
+        <w:t xml:space="preserve">use notes from TT-OSS document to INFCOM Management Group</w:t>
+      </w:r>
+    </w:p>
+    <w:p>
+      <w:pPr>
+        <w:numPr>
+          <w:ilvl w:val="0"/>
+          <w:numId w:val="1003"/>
+        </w:numPr>
+      </w:pPr>
+      <w:r>
+        <w:t xml:space="preserve">strong usage, increasing usage</w:t>
+      </w:r>
+    </w:p>
+    <w:p>
+      <w:pPr>
+        <w:numPr>
+          <w:ilvl w:val="0"/>
+          <w:numId w:val="1003"/>
+        </w:numPr>
+      </w:pPr>
+      <w:r>
+        <w:t xml:space="preserve">WIS 2.0 as an example of FOSS dev during standards dev</w:t>
+      </w:r>
+    </w:p>
+    <w:p>
+      <w:pPr>
+        <w:numPr>
+          <w:ilvl w:val="0"/>
+          <w:numId w:val="1003"/>
+        </w:numPr>
+      </w:pPr>
+      <w:r>
+        <w:t xml:space="preserve">needs coordination</w:t>
+      </w:r>
+    </w:p>
     <w:bookmarkEnd w:id="27"/>
+    <w:bookmarkStart w:id="28" w:name="X7ac143ecd7d44f94f06140d53c68480356370d4"/>
+    <w:p>
+      <w:pPr>
+        <w:pStyle w:val="Heading2"/>
+      </w:pPr>
+      <w:r>
+        <w:t xml:space="preserve">Data policy considerations</w:t>
+      </w:r>
+    </w:p>
+    <w:p>
+      <w:pPr>
+        <w:pStyle w:val="FirstParagraph"/>
+      </w:pPr>
+      <w:r>
+        <w:t xml:space="preserve">Enabling Unified Data Policy via software</w:t>
+      </w:r>
+    </w:p>
     <w:bookmarkEnd w:id="28"/>
-    <w:bookmarkStart w:id="32" w:name="Xafc3c35aae3bdfeb1706aa82a2c86b245796cb3"/>
+    <w:bookmarkEnd w:id="29"/>
+    <w:bookmarkStart w:id="39" w:name="X3148c62ae8380655b8c29f1e8f24835e28abe42"/>
     <w:p>
       <w:pPr>
         <w:pStyle w:val="Heading1"/>
       </w:pPr>
       <w:r>
+        <w:t xml:space="preserve">Guidelines</w:t>
+      </w:r>
+    </w:p>
+    <w:bookmarkStart w:id="33" w:name="Xafc3c35aae3bdfeb1706aa82a2c86b245796cb3"/>
+    <w:p>
+      <w:pPr>
+        <w:pStyle w:val="Heading2"/>
+      </w:pPr>
+      <w:r>
         <w:t xml:space="preserve">WMO Members</w:t>
       </w:r>
     </w:p>
-    <w:bookmarkStart w:id="29" w:name="X6e6120c13b4fdf0aca0a8db50173eb0f817f9bb"/>
+    <w:bookmarkStart w:id="30" w:name="X6e6120c13b4fdf0aca0a8db50173eb0f817f9bb"/>
+    <w:p>
+      <w:pPr>
+        <w:pStyle w:val="Heading3"/>
+      </w:pPr>
+      <w:r>
+        <w:t xml:space="preserve">Using FOSS</w:t>
+      </w:r>
+    </w:p>
+    <w:p>
+      <w:pPr>
+        <w:numPr>
+          <w:ilvl w:val="0"/>
+          <w:numId w:val="1004"/>
+        </w:numPr>
+      </w:pPr>
+      <w:r>
+        <w:t xml:space="preserve">FOSS as an option during software evaluation</w:t>
+      </w:r>
+    </w:p>
+    <w:p>
+      <w:pPr>
+        <w:numPr>
+          <w:ilvl w:val="0"/>
+          <w:numId w:val="1004"/>
+        </w:numPr>
+      </w:pPr>
+      <w:r>
+        <w:t xml:space="preserve">risk, hidden costs</w:t>
+      </w:r>
+    </w:p>
+    <w:p>
+      <w:pPr>
+        <w:numPr>
+          <w:ilvl w:val="0"/>
+          <w:numId w:val="1004"/>
+        </w:numPr>
+      </w:pPr>
+      <w:r>
+        <w:t xml:space="preserve">principles apply to ANY software</w:t>
+      </w:r>
+    </w:p>
+    <w:p>
+      <w:pPr>
+        <w:numPr>
+          <w:ilvl w:val="0"/>
+          <w:numId w:val="1004"/>
+        </w:numPr>
+      </w:pPr>
+      <w:r>
+        <w:t xml:space="preserve">risk management</w:t>
+      </w:r>
+    </w:p>
+    <w:p>
+      <w:pPr>
+        <w:numPr>
+          <w:ilvl w:val="0"/>
+          <w:numId w:val="1004"/>
+        </w:numPr>
+      </w:pPr>
+      <w:r>
+        <w:t xml:space="preserve">due diligence (maintenance, updates)</w:t>
+      </w:r>
+    </w:p>
+    <w:p>
+      <w:pPr>
+        <w:numPr>
+          <w:ilvl w:val="0"/>
+          <w:numId w:val="1004"/>
+        </w:numPr>
+      </w:pPr>
+      <w:r>
+        <w:t xml:space="preserve">lifecycle management/EOL → migration</w:t>
+      </w:r>
+    </w:p>
+    <w:p>
+      <w:pPr>
+        <w:numPr>
+          <w:ilvl w:val="0"/>
+          <w:numId w:val="1004"/>
+        </w:numPr>
+      </w:pPr>
+      <w:r>
+        <w:t xml:space="preserve">total cost of ownership considerations</w:t>
+      </w:r>
+    </w:p>
+    <w:p>
+      <w:pPr>
+        <w:numPr>
+          <w:ilvl w:val="1"/>
+          <w:numId w:val="1005"/>
+        </w:numPr>
+      </w:pPr>
+      <w:r>
+        <w:t xml:space="preserve">HR profile / IT capacity of organization</w:t>
+      </w:r>
+    </w:p>
+    <w:p>
+      <w:pPr>
+        <w:numPr>
+          <w:ilvl w:val="0"/>
+          <w:numId w:val="1004"/>
+        </w:numPr>
+      </w:pPr>
+      <w:r>
+        <w:t xml:space="preserve">benefits (freedom, cost, reducing vendor lock in, portability)</w:t>
+      </w:r>
+    </w:p>
+    <w:p>
+      <w:pPr>
+        <w:numPr>
+          <w:ilvl w:val="0"/>
+          <w:numId w:val="1004"/>
+        </w:numPr>
+      </w:pPr>
+      <w:r>
+        <w:t xml:space="preserve">infrastructure considerations</w:t>
+      </w:r>
+    </w:p>
+    <w:bookmarkEnd w:id="30"/>
+    <w:bookmarkStart w:id="31" w:name="Xc3643c74377f85c9a4aa3b901502d228a87a410"/>
+    <w:p>
+      <w:pPr>
+        <w:pStyle w:val="Heading3"/>
+      </w:pPr>
+      <w:r>
+        <w:t xml:space="preserve">Contributing to FOSS</w:t>
+      </w:r>
+    </w:p>
+    <w:p>
+      <w:pPr>
+        <w:numPr>
+          <w:ilvl w:val="0"/>
+          <w:numId w:val="1006"/>
+        </w:numPr>
+      </w:pPr>
+      <w:r>
+        <w:t xml:space="preserve">national policies</w:t>
+      </w:r>
+    </w:p>
+    <w:p>
+      <w:pPr>
+        <w:numPr>
+          <w:ilvl w:val="0"/>
+          <w:numId w:val="1006"/>
+        </w:numPr>
+      </w:pPr>
+      <w:r>
+        <w:t xml:space="preserve">events/hackathons (eg. OGC/OSGeo/ASF Joint Sprints)</w:t>
+      </w:r>
+    </w:p>
+    <w:p>
+      <w:pPr>
+        <w:numPr>
+          <w:ilvl w:val="1"/>
+          <w:numId w:val="1007"/>
+        </w:numPr>
+      </w:pPr>
+      <w:r>
+        <w:t xml:space="preserve">by product: connection/collab</w:t>
+      </w:r>
+    </w:p>
+    <w:p>
+      <w:pPr>
+        <w:numPr>
+          <w:ilvl w:val="0"/>
+          <w:numId w:val="1006"/>
+        </w:numPr>
+      </w:pPr>
+      <w:r>
+        <w:t xml:space="preserve">regulations / risk / constraints / considerations</w:t>
+      </w:r>
+    </w:p>
+    <w:bookmarkEnd w:id="31"/>
+    <w:bookmarkStart w:id="32" w:name="X8fa2dbab6c496a9b93386a20d6a5e7c81bd9592"/>
+    <w:p>
+      <w:pPr>
+        <w:pStyle w:val="Heading3"/>
+      </w:pPr>
+      <w:r>
+        <w:t xml:space="preserve">Managing FOSS activities</w:t>
+      </w:r>
+    </w:p>
+    <w:p>
+      <w:pPr>
+        <w:numPr>
+          <w:ilvl w:val="0"/>
+          <w:numId w:val="1008"/>
+        </w:numPr>
+      </w:pPr>
+      <w:r>
+        <w:t xml:space="preserve">aligning with WMO standards</w:t>
+      </w:r>
+    </w:p>
+    <w:p>
+      <w:pPr>
+        <w:numPr>
+          <w:ilvl w:val="1"/>
+          <w:numId w:val="1009"/>
+        </w:numPr>
+      </w:pPr>
+      <w:r>
+        <w:t xml:space="preserve">achieving compliance</w:t>
+      </w:r>
+    </w:p>
+    <w:bookmarkEnd w:id="32"/>
+    <w:bookmarkEnd w:id="33"/>
+    <w:bookmarkStart w:id="38" w:name="X6bcf1cf9c376d92376d2e0d9f96c3afb74e806b"/>
     <w:p>
       <w:pPr>
         <w:pStyle w:val="Heading2"/>
       </w:pPr>
       <w:r>
-        <w:t xml:space="preserve">Using FOSS</w:t>
-      </w:r>
-    </w:p>
-    <w:bookmarkEnd w:id="29"/>
-    <w:bookmarkStart w:id="30" w:name="Xc3643c74377f85c9a4aa3b901502d228a87a410"/>
-    <w:p>
-      <w:pPr>
-        <w:pStyle w:val="Heading2"/>
-      </w:pPr>
-      <w:r>
-        <w:t xml:space="preserve">Contributing to FOSS</w:t>
-      </w:r>
-    </w:p>
-    <w:bookmarkEnd w:id="30"/>
-    <w:bookmarkStart w:id="31" w:name="X6489239622918bd3d4b3f0e2d7856dc2f46d7a8"/>
-    <w:p>
-      <w:pPr>
-        <w:pStyle w:val="Heading2"/>
-      </w:pPr>
-      <w:r>
-        <w:t xml:space="preserve">Managing FOSS</w:t>
-      </w:r>
-    </w:p>
-    <w:bookmarkEnd w:id="31"/>
-    <w:bookmarkEnd w:id="32"/>
-    <w:bookmarkStart w:id="38" w:name="X6bcf1cf9c376d92376d2e0d9f96c3afb74e806b"/>
-    <w:p>
-      <w:pPr>
-        <w:pStyle w:val="Heading1"/>
-      </w:pPr>
-      <w:r>
         <w:t xml:space="preserve">WMO Activities</w:t>
       </w:r>
     </w:p>
-    <w:bookmarkStart w:id="33" w:name="Xe6c5a5ada19c7aa941ef643adf8b9a4d34c6002"/>
-    <w:p>
-      <w:pPr>
-        <w:pStyle w:val="Heading2"/>
-      </w:pPr>
-      <w:r>
-        <w:t xml:space="preserve">Key stakeholders</w:t>
-      </w:r>
-    </w:p>
-    <w:bookmarkEnd w:id="33"/>
     <w:bookmarkStart w:id="34" w:name="Xed2b5b8bef2769a9b6cab4da62b05f1866c9610"/>
     <w:p>
       <w:pPr>
-        <w:pStyle w:val="Heading2"/>
+        <w:pStyle w:val="Heading3"/>
       </w:pPr>
       <w:r>
         <w:t xml:space="preserve">Coordination, alignment and support</w:t>
+      </w:r>
+    </w:p>
+    <w:p>
+      <w:pPr>
+        <w:numPr>
+          <w:ilvl w:val="0"/>
+          <w:numId w:val="1010"/>
+        </w:numPr>
+      </w:pPr>
+      <w:r>
+        <w:t xml:space="preserve">coordination/support functions</w:t>
+      </w:r>
+    </w:p>
+    <w:p>
+      <w:pPr>
+        <w:numPr>
+          <w:ilvl w:val="0"/>
+          <w:numId w:val="1010"/>
+        </w:numPr>
+      </w:pPr>
+      <w:r>
+        <w:t xml:space="preserve">software selection for WMO application development</w:t>
+      </w:r>
+    </w:p>
+    <w:p>
+      <w:pPr>
+        <w:numPr>
+          <w:ilvl w:val="0"/>
+          <w:numId w:val="1010"/>
+        </w:numPr>
+      </w:pPr>
+      <w:r>
+        <w:t xml:space="preserve">managing FOSS activities</w:t>
+      </w:r>
+    </w:p>
+    <w:p>
+      <w:pPr>
+        <w:numPr>
+          <w:ilvl w:val="0"/>
+          <w:numId w:val="1010"/>
+        </w:numPr>
+      </w:pPr>
+      <w:r>
+        <w:t xml:space="preserve">Aligning with WMO ecosystem of activities</w:t>
+      </w:r>
+    </w:p>
+    <w:p>
+      <w:pPr>
+        <w:numPr>
+          <w:ilvl w:val="0"/>
+          <w:numId w:val="1010"/>
+        </w:numPr>
+      </w:pPr>
+      <w:r>
+        <w:t xml:space="preserve">ensuring sustainability of FOSS usage</w:t>
+      </w:r>
+    </w:p>
+    <w:p>
+      <w:pPr>
+        <w:numPr>
+          <w:ilvl w:val="0"/>
+          <w:numId w:val="1010"/>
+        </w:numPr>
+      </w:pPr>
+      <w:r>
+        <w:t xml:space="preserve">managing risk</w:t>
+      </w:r>
+    </w:p>
+    <w:p>
+      <w:pPr>
+        <w:numPr>
+          <w:ilvl w:val="0"/>
+          <w:numId w:val="1010"/>
+        </w:numPr>
+      </w:pPr>
+      <w:r>
+        <w:t xml:space="preserve">functions</w:t>
+      </w:r>
+    </w:p>
+    <w:p>
+      <w:pPr>
+        <w:numPr>
+          <w:ilvl w:val="0"/>
+          <w:numId w:val="1010"/>
+        </w:numPr>
+      </w:pPr>
+      <w:r>
+        <w:t xml:space="preserve">people</w:t>
       </w:r>
     </w:p>
     <w:bookmarkEnd w:id="34"/>
     <w:bookmarkStart w:id="35" w:name="Xc7a9bd0e5b06720cd7545663d17a58f87557081"/>
     <w:p>
       <w:pPr>
-        <w:pStyle w:val="Heading2"/>
+        <w:pStyle w:val="Heading3"/>
       </w:pPr>
       <w:r>
         <w:t xml:space="preserve">Standards compliance</w:t>
+      </w:r>
+    </w:p>
+    <w:p>
+      <w:pPr>
+        <w:numPr>
+          <w:ilvl w:val="0"/>
+          <w:numId w:val="1011"/>
+        </w:numPr>
+      </w:pPr>
+      <w:r>
+        <w:t xml:space="preserve">compatability / compliance matrix</w:t>
+      </w:r>
+    </w:p>
+    <w:p>
+      <w:pPr>
+        <w:numPr>
+          <w:ilvl w:val="0"/>
+          <w:numId w:val="1011"/>
+        </w:numPr>
+      </w:pPr>
+      <w:r>
+        <w:t xml:space="preserve">Open Standards &lt;→ FOSS support matrix</w:t>
+      </w:r>
+    </w:p>
+    <w:p>
+      <w:pPr>
+        <w:numPr>
+          <w:ilvl w:val="0"/>
+          <w:numId w:val="1011"/>
+        </w:numPr>
+      </w:pPr>
+      <w:r>
+        <w:t xml:space="preserve">implementation of WMO Tech Regs / compliance ?</w:t>
+      </w:r>
+    </w:p>
+    <w:p>
+      <w:pPr>
+        <w:numPr>
+          <w:ilvl w:val="0"/>
+          <w:numId w:val="1011"/>
+        </w:numPr>
+      </w:pPr>
+      <w:r>
+        <w:t xml:space="preserve">FOSS as an early indicator of Tech Regs feasibility</w:t>
+      </w:r>
+    </w:p>
+    <w:p>
+      <w:pPr>
+        <w:numPr>
+          <w:ilvl w:val="1"/>
+          <w:numId w:val="1012"/>
+        </w:numPr>
+      </w:pPr>
+      <w:r>
+        <w:t xml:space="preserve">ensure FOSS implementations are part of Technical Regulation development/assessment (feasibility)</w:t>
+      </w:r>
+    </w:p>
+    <w:p>
+      <w:pPr>
+        <w:numPr>
+          <w:ilvl w:val="1"/>
+          <w:numId w:val="1012"/>
+        </w:numPr>
+      </w:pPr>
+      <w:r>
+        <w:t xml:space="preserve">example: wis2box, developed at the same time as WIS2 standards</w:t>
+      </w:r>
+    </w:p>
+    <w:p>
+      <w:pPr>
+        <w:numPr>
+          <w:ilvl w:val="1"/>
+          <w:numId w:val="1012"/>
+        </w:numPr>
+      </w:pPr>
+      <w:r>
+        <w:t xml:space="preserve">example: OGC standards (3 implementations)</w:t>
+      </w:r>
+    </w:p>
+    <w:p>
+      <w:pPr>
+        <w:numPr>
+          <w:ilvl w:val="1"/>
+          <w:numId w:val="1012"/>
+        </w:numPr>
+      </w:pPr>
+      <w:r>
+        <w:t xml:space="preserve">FOSS is not part of the Tech Reg, but is an indicator of maturity/capability</w:t>
       </w:r>
     </w:p>
     <w:bookmarkEnd w:id="35"/>
     <w:bookmarkStart w:id="36" w:name="X4a9739f194c9c8657b3d86e4d1160cf5556d3dd"/>
     <w:p>
       <w:pPr>
-        <w:pStyle w:val="Heading2"/>
+        <w:pStyle w:val="Heading3"/>
       </w:pPr>
       <w:r>
         <w:t xml:space="preserve">Software review and evaluation</w:t>
+      </w:r>
+    </w:p>
+    <w:p>
+      <w:pPr>
+        <w:numPr>
+          <w:ilvl w:val="0"/>
+          <w:numId w:val="1013"/>
+        </w:numPr>
+      </w:pPr>
+      <w:r>
+        <w:t xml:space="preserve">software identification and selection</w:t>
+      </w:r>
+    </w:p>
+    <w:p>
+      <w:pPr>
+        <w:numPr>
+          <w:ilvl w:val="1"/>
+          <w:numId w:val="1014"/>
+        </w:numPr>
+      </w:pPr>
+      <w:r>
+        <w:t xml:space="preserve">project checklist/assessment</w:t>
+      </w:r>
+    </w:p>
+    <w:p>
+      <w:pPr>
+        <w:numPr>
+          <w:ilvl w:val="0"/>
+          <w:numId w:val="1013"/>
+        </w:numPr>
+      </w:pPr>
+      <w:r>
+        <w:t xml:space="preserve">"approved projects" and/or Reference Implementations</w:t>
+      </w:r>
+    </w:p>
+    <w:p>
+      <w:pPr>
+        <w:numPr>
+          <w:ilvl w:val="1"/>
+          <w:numId w:val="1015"/>
+        </w:numPr>
+      </w:pPr>
+      <w:r>
+        <w:t xml:space="preserve">make Tech Regs more concrete</w:t>
+      </w:r>
+    </w:p>
+    <w:p>
+      <w:pPr>
+        <w:numPr>
+          <w:ilvl w:val="1"/>
+          <w:numId w:val="1015"/>
+        </w:numPr>
+      </w:pPr>
+      <w:r>
+        <w:t xml:space="preserve">Tech Regs → FOSS implementations</w:t>
+      </w:r>
+    </w:p>
+    <w:p>
+      <w:pPr>
+        <w:numPr>
+          <w:ilvl w:val="1"/>
+          <w:numId w:val="1015"/>
+        </w:numPr>
+      </w:pPr>
+      <w:r>
+        <w:t xml:space="preserve">should FOSS be cited in WMO Tech Regs (suggest no)</w:t>
+      </w:r>
+    </w:p>
+    <w:p>
+      <w:pPr>
+        <w:numPr>
+          <w:ilvl w:val="1"/>
+          <w:numId w:val="1015"/>
+        </w:numPr>
+      </w:pPr>
+      <w:r>
+        <w:t xml:space="preserve">criteria needed</w:t>
+      </w:r>
+    </w:p>
+    <w:p>
+      <w:pPr>
+        <w:numPr>
+          <w:ilvl w:val="2"/>
+          <w:numId w:val="1016"/>
+        </w:numPr>
+      </w:pPr>
+      <w:r>
+        <w:t xml:space="preserve">compliance (data exchange)</w:t>
+      </w:r>
+    </w:p>
+    <w:p>
+      <w:pPr>
+        <w:numPr>
+          <w:ilvl w:val="2"/>
+          <w:numId w:val="1016"/>
+        </w:numPr>
+      </w:pPr>
+      <w:r>
+        <w:t xml:space="preserve">software evaluation (FOSS!) checklist → confidence</w:t>
+      </w:r>
+    </w:p>
+    <w:p>
+      <w:pPr>
+        <w:numPr>
+          <w:ilvl w:val="2"/>
+          <w:numId w:val="1016"/>
+        </w:numPr>
+      </w:pPr>
+      <w:r>
+        <w:t xml:space="preserve">readiness</w:t>
+      </w:r>
+    </w:p>
+    <w:p>
+      <w:pPr>
+        <w:numPr>
+          <w:ilvl w:val="2"/>
+          <w:numId w:val="1016"/>
+        </w:numPr>
+      </w:pPr>
+      <w:r>
+        <w:t xml:space="preserve">bus factor</w:t>
+      </w:r>
+    </w:p>
+    <w:p>
+      <w:pPr>
+        <w:numPr>
+          <w:ilvl w:val="1"/>
+          <w:numId w:val="1015"/>
+        </w:numPr>
+      </w:pPr>
+      <w:r>
+        <w:t xml:space="preserve">rolling review</w:t>
+      </w:r>
+    </w:p>
+    <w:p>
+      <w:pPr>
+        <w:numPr>
+          <w:ilvl w:val="0"/>
+          <w:numId w:val="1013"/>
+        </w:numPr>
+      </w:pPr>
+      <w:r>
+        <w:t xml:space="preserve">harmonization: regular review of ecosystem to ensure alignment and optimal use of resources</w:t>
       </w:r>
     </w:p>
     <w:bookmarkEnd w:id="36"/>
     <w:bookmarkStart w:id="37" w:name="Xa7fa91b4fed0638112ceeceb74a7bef15494f6b"/>
     <w:p>
       <w:pPr>
-        <w:pStyle w:val="Heading2"/>
+        <w:pStyle w:val="Heading3"/>
       </w:pPr>
       <w:r>
         <w:t xml:space="preserve">Application development</w:t>
+      </w:r>
+    </w:p>
+    <w:p>
+      <w:pPr>
+        <w:numPr>
+          <w:ilvl w:val="0"/>
+          <w:numId w:val="1017"/>
+        </w:numPr>
+      </w:pPr>
+      <w:r>
+        <w:t xml:space="preserve">case study: wis2box et. al.</w:t>
+      </w:r>
+    </w:p>
+    <w:p>
+      <w:pPr>
+        <w:numPr>
+          <w:ilvl w:val="1"/>
+          <w:numId w:val="1018"/>
+        </w:numPr>
+      </w:pPr>
+      <w:r>
+        <w:t xml:space="preserve">agile development during Tech Reg development</w:t>
       </w:r>
     </w:p>
     <w:bookmarkEnd w:id="37"/>
     <w:bookmarkEnd w:id="38"/>
-    <w:bookmarkStart w:id="39" w:name="X7dc5ec89ace04afa0dfcc5c2c63a457bc733b57"/>
+    <w:bookmarkEnd w:id="39"/>
+    <w:bookmarkStart w:id="40" w:name="X7dc5ec89ace04afa0dfcc5c2c63a457bc733b57"/>
     <w:p>
       <w:pPr>
         <w:pStyle w:val="Heading1"/>
@@ -379,7 +999,7 @@
         <w:t xml:space="preserve">References</w:t>
       </w:r>
     </w:p>
-    <w:bookmarkEnd w:id="39"/>
+    <w:bookmarkEnd w:id="40"/>
     <w:sectPr/>
   </w:body>
 </w:document>
@@ -534,8 +1154,138 @@
       </w:pPr>
     </w:lvl>
   </w:abstractNum>
+  <w:abstractNum w:abstractNumId="991">
+    <w:nsid w:val="A991"/>
+    <w:multiLevelType w:val="multilevel"/>
+    <w:lvl w:ilvl="0">
+      <w:numFmt w:val="bullet"/>
+      <w:lvlText w:val="•"/>
+      <w:lvlJc w:val="left"/>
+      <w:pPr>
+        <w:ind w:left="720" w:hanging="480"/>
+      </w:pPr>
+    </w:lvl>
+    <w:lvl w:ilvl="1">
+      <w:numFmt w:val="bullet"/>
+      <w:lvlText w:val="–"/>
+      <w:lvlJc w:val="left"/>
+      <w:pPr>
+        <w:ind w:left="1440" w:hanging="480"/>
+      </w:pPr>
+    </w:lvl>
+    <w:lvl w:ilvl="2">
+      <w:numFmt w:val="bullet"/>
+      <w:lvlText w:val="•"/>
+      <w:lvlJc w:val="left"/>
+      <w:pPr>
+        <w:ind w:left="2160" w:hanging="480"/>
+      </w:pPr>
+    </w:lvl>
+    <w:lvl w:ilvl="3">
+      <w:numFmt w:val="bullet"/>
+      <w:lvlText w:val="–"/>
+      <w:lvlJc w:val="left"/>
+      <w:pPr>
+        <w:ind w:left="2880" w:hanging="480"/>
+      </w:pPr>
+    </w:lvl>
+    <w:lvl w:ilvl="4">
+      <w:numFmt w:val="bullet"/>
+      <w:lvlText w:val="•"/>
+      <w:lvlJc w:val="left"/>
+      <w:pPr>
+        <w:ind w:left="3600" w:hanging="480"/>
+      </w:pPr>
+    </w:lvl>
+    <w:lvl w:ilvl="5">
+      <w:numFmt w:val="bullet"/>
+      <w:lvlText w:val="–"/>
+      <w:lvlJc w:val="left"/>
+      <w:pPr>
+        <w:ind w:left="4320" w:hanging="480"/>
+      </w:pPr>
+    </w:lvl>
+    <w:lvl w:ilvl="6">
+      <w:numFmt w:val="bullet"/>
+      <w:lvlText w:val="•"/>
+      <w:lvlJc w:val="left"/>
+      <w:pPr>
+        <w:ind w:left="5040" w:hanging="480"/>
+      </w:pPr>
+    </w:lvl>
+    <w:lvl w:ilvl="7">
+      <w:numFmt w:val="bullet"/>
+      <w:lvlText w:val="–"/>
+      <w:lvlJc w:val="left"/>
+      <w:pPr>
+        <w:ind w:left="5760" w:hanging="480"/>
+      </w:pPr>
+    </w:lvl>
+    <w:lvl w:ilvl="8">
+      <w:numFmt w:val="bullet"/>
+      <w:lvlText w:val="•"/>
+      <w:lvlJc w:val="left"/>
+      <w:pPr>
+        <w:ind w:left="6480" w:hanging="480"/>
+      </w:pPr>
+    </w:lvl>
+  </w:abstractNum>
   <w:num w:numId="1000">
     <w:abstractNumId w:val="990"/>
+  </w:num>
+  <w:num w:numId="1001">
+    <w:abstractNumId w:val="991"/>
+  </w:num>
+  <w:num w:numId="1002">
+    <w:abstractNumId w:val="991"/>
+  </w:num>
+  <w:num w:numId="1003">
+    <w:abstractNumId w:val="991"/>
+  </w:num>
+  <w:num w:numId="1004">
+    <w:abstractNumId w:val="991"/>
+  </w:num>
+  <w:num w:numId="1005">
+    <w:abstractNumId w:val="991"/>
+  </w:num>
+  <w:num w:numId="1006">
+    <w:abstractNumId w:val="991"/>
+  </w:num>
+  <w:num w:numId="1007">
+    <w:abstractNumId w:val="991"/>
+  </w:num>
+  <w:num w:numId="1008">
+    <w:abstractNumId w:val="991"/>
+  </w:num>
+  <w:num w:numId="1009">
+    <w:abstractNumId w:val="991"/>
+  </w:num>
+  <w:num w:numId="1010">
+    <w:abstractNumId w:val="991"/>
+  </w:num>
+  <w:num w:numId="1011">
+    <w:abstractNumId w:val="991"/>
+  </w:num>
+  <w:num w:numId="1012">
+    <w:abstractNumId w:val="991"/>
+  </w:num>
+  <w:num w:numId="1013">
+    <w:abstractNumId w:val="991"/>
+  </w:num>
+  <w:num w:numId="1014">
+    <w:abstractNumId w:val="991"/>
+  </w:num>
+  <w:num w:numId="1015">
+    <w:abstractNumId w:val="991"/>
+  </w:num>
+  <w:num w:numId="1016">
+    <w:abstractNumId w:val="991"/>
+  </w:num>
+  <w:num w:numId="1017">
+    <w:abstractNumId w:val="991"/>
+  </w:num>
+  <w:num w:numId="1018">
+    <w:abstractNumId w:val="991"/>
   </w:num>
 </w:numbering>
 </file>

</xml_diff>